<commit_message>
added task 3 to lesson 11
</commit_message>
<xml_diff>
--- a/Lesson 11/HW11.docx
+++ b/Lesson 11/HW11.docx
@@ -12,7 +12,13 @@
         <w:rPr>
           <w:lang w:val="en-US"/>
         </w:rPr>
-        <w:t xml:space="preserve">3. </w:t>
+        <w:t>2</w:t>
+      </w:r>
+      <w:r>
+        <w:rPr>
+          <w:lang w:val="en-US"/>
+        </w:rPr>
+        <w:t xml:space="preserve">. </w:t>
       </w:r>
     </w:p>
     <w:p>
@@ -42,23 +48,117 @@
         <w:rPr>
           <w:lang w:val="en-US"/>
         </w:rPr>
-        <w:t xml:space="preserve">    CONCAT(p.FirstName, ' ', p.LastName) AS FullName,</w:t>
-      </w:r>
-    </w:p>
-    <w:p>
-      <w:pPr>
-        <w:spacing w:after="0"/>
-        <w:jc w:val="both"/>
-        <w:rPr>
-          <w:lang w:val="en-US"/>
-        </w:rPr>
-      </w:pPr>
-      <w:r>
-        <w:rPr>
-          <w:lang w:val="en-US"/>
-        </w:rPr>
-        <w:t xml:space="preserve">    CONCAT(f.FirstName, ' ', f.LastName) AS FatherFullName</w:t>
-      </w:r>
+        <w:t xml:space="preserve">    </w:t>
+      </w:r>
+      <w:proofErr w:type="gramStart"/>
+      <w:r>
+        <w:rPr>
+          <w:lang w:val="en-US"/>
+        </w:rPr>
+        <w:t>CONCAT(</w:t>
+      </w:r>
+      <w:proofErr w:type="spellStart"/>
+      <w:proofErr w:type="gramEnd"/>
+      <w:r>
+        <w:rPr>
+          <w:lang w:val="en-US"/>
+        </w:rPr>
+        <w:t>p.FirstName</w:t>
+      </w:r>
+      <w:proofErr w:type="spellEnd"/>
+      <w:r>
+        <w:rPr>
+          <w:lang w:val="en-US"/>
+        </w:rPr>
+        <w:t xml:space="preserve">, ' ', </w:t>
+      </w:r>
+      <w:proofErr w:type="spellStart"/>
+      <w:r>
+        <w:rPr>
+          <w:lang w:val="en-US"/>
+        </w:rPr>
+        <w:t>p.LastName</w:t>
+      </w:r>
+      <w:proofErr w:type="spellEnd"/>
+      <w:r>
+        <w:rPr>
+          <w:lang w:val="en-US"/>
+        </w:rPr>
+        <w:t xml:space="preserve">) AS </w:t>
+      </w:r>
+      <w:proofErr w:type="spellStart"/>
+      <w:r>
+        <w:rPr>
+          <w:lang w:val="en-US"/>
+        </w:rPr>
+        <w:t>FullName</w:t>
+      </w:r>
+      <w:proofErr w:type="spellEnd"/>
+      <w:r>
+        <w:rPr>
+          <w:lang w:val="en-US"/>
+        </w:rPr>
+        <w:t>,</w:t>
+      </w:r>
+    </w:p>
+    <w:p>
+      <w:pPr>
+        <w:spacing w:after="0"/>
+        <w:jc w:val="both"/>
+        <w:rPr>
+          <w:lang w:val="en-US"/>
+        </w:rPr>
+      </w:pPr>
+      <w:r>
+        <w:rPr>
+          <w:lang w:val="en-US"/>
+        </w:rPr>
+        <w:t xml:space="preserve">    </w:t>
+      </w:r>
+      <w:proofErr w:type="gramStart"/>
+      <w:r>
+        <w:rPr>
+          <w:lang w:val="en-US"/>
+        </w:rPr>
+        <w:t>CONCAT(</w:t>
+      </w:r>
+      <w:proofErr w:type="spellStart"/>
+      <w:proofErr w:type="gramEnd"/>
+      <w:r>
+        <w:rPr>
+          <w:lang w:val="en-US"/>
+        </w:rPr>
+        <w:t>f.FirstName</w:t>
+      </w:r>
+      <w:proofErr w:type="spellEnd"/>
+      <w:r>
+        <w:rPr>
+          <w:lang w:val="en-US"/>
+        </w:rPr>
+        <w:t xml:space="preserve">, ' ', </w:t>
+      </w:r>
+      <w:proofErr w:type="spellStart"/>
+      <w:r>
+        <w:rPr>
+          <w:lang w:val="en-US"/>
+        </w:rPr>
+        <w:t>f.LastName</w:t>
+      </w:r>
+      <w:proofErr w:type="spellEnd"/>
+      <w:r>
+        <w:rPr>
+          <w:lang w:val="en-US"/>
+        </w:rPr>
+        <w:t xml:space="preserve">) AS </w:t>
+      </w:r>
+      <w:proofErr w:type="spellStart"/>
+      <w:r>
+        <w:rPr>
+          <w:lang w:val="en-US"/>
+        </w:rPr>
+        <w:t>FatherFullName</w:t>
+      </w:r>
+      <w:proofErr w:type="spellEnd"/>
     </w:p>
     <w:p>
       <w:pPr>
@@ -117,7 +217,21 @@
         <w:rPr>
           <w:lang w:val="en-US"/>
         </w:rPr>
-        <w:t xml:space="preserve">    People f ON p.ID_Father = f.ID</w:t>
+        <w:t xml:space="preserve">    People f ON </w:t>
+      </w:r>
+      <w:proofErr w:type="spellStart"/>
+      <w:r>
+        <w:rPr>
+          <w:lang w:val="en-US"/>
+        </w:rPr>
+        <w:t>p.ID_Father</w:t>
+      </w:r>
+      <w:proofErr w:type="spellEnd"/>
+      <w:r>
+        <w:rPr>
+          <w:lang w:val="en-US"/>
+        </w:rPr>
+        <w:t xml:space="preserve"> = f.ID</w:t>
       </w:r>
     </w:p>
     <w:p>
@@ -135,23 +249,1027 @@
         <w:jc w:val="both"/>
       </w:pPr>
       <w:r>
-        <w:t xml:space="preserve">    p.FirstName = 'Дмитрий'</w:t>
+        <w:t xml:space="preserve">    </w:t>
+      </w:r>
+      <w:proofErr w:type="spellStart"/>
+      <w:r>
+        <w:t>p.FirstName</w:t>
+      </w:r>
+      <w:proofErr w:type="spellEnd"/>
+      <w:r>
+        <w:t xml:space="preserve"> = 'Дмитрий'</w:t>
+      </w:r>
+    </w:p>
+    <w:p>
+      <w:pPr>
+        <w:spacing w:after="0"/>
+        <w:jc w:val="both"/>
+      </w:pPr>
+    </w:p>
+    <w:p>
+      <w:pPr>
+        <w:spacing w:after="0"/>
+        <w:jc w:val="both"/>
+      </w:pPr>
+      <w:r>
+        <w:t>3.</w:t>
+      </w:r>
+      <w:r>
+        <w:t xml:space="preserve"> </w:t>
+      </w:r>
+      <w:r>
+        <w:t>Выполни</w:t>
+      </w:r>
+      <w:r>
+        <w:t>ли</w:t>
+      </w:r>
+      <w:r>
+        <w:t xml:space="preserve"> требуемый </w:t>
+      </w:r>
+      <w:r>
+        <w:t>код.  Затем создали копию таблицы.</w:t>
+      </w:r>
+    </w:p>
+    <w:p>
+      <w:pPr>
+        <w:spacing w:after="0"/>
+        <w:jc w:val="both"/>
+      </w:pPr>
+    </w:p>
+    <w:p>
+      <w:pPr>
+        <w:spacing w:after="0"/>
+        <w:jc w:val="both"/>
+      </w:pPr>
+      <w:r>
+        <w:rPr>
+          <w:lang w:val="en-US"/>
+        </w:rPr>
+        <w:t>SELECT</w:t>
+      </w:r>
+      <w:r>
+        <w:t xml:space="preserve"> *</w:t>
+      </w:r>
+    </w:p>
+    <w:p>
+      <w:pPr>
+        <w:spacing w:after="0"/>
+        <w:jc w:val="both"/>
+        <w:rPr>
+          <w:lang w:val="en-US"/>
+        </w:rPr>
+      </w:pPr>
+      <w:r>
+        <w:rPr>
+          <w:lang w:val="en-US"/>
+        </w:rPr>
+        <w:t>INTO Teams2</w:t>
+      </w:r>
+    </w:p>
+    <w:p>
+      <w:pPr>
+        <w:spacing w:after="0"/>
+        <w:jc w:val="both"/>
+        <w:rPr>
+          <w:lang w:val="en-US"/>
+        </w:rPr>
+      </w:pPr>
+      <w:r>
+        <w:rPr>
+          <w:lang w:val="en-US"/>
+        </w:rPr>
+        <w:t>FROM Teams</w:t>
+      </w:r>
+    </w:p>
+    <w:p>
+      <w:pPr>
+        <w:spacing w:after="0"/>
+        <w:jc w:val="both"/>
+        <w:rPr>
+          <w:lang w:val="en-US"/>
+        </w:rPr>
+      </w:pPr>
+    </w:p>
+    <w:p>
+      <w:pPr>
+        <w:spacing w:after="0"/>
+        <w:jc w:val="both"/>
+        <w:rPr>
+          <w:lang w:val="en-US"/>
+        </w:rPr>
+      </w:pPr>
+      <w:r>
+        <w:rPr>
+          <w:lang w:val="en-US"/>
+        </w:rPr>
+        <w:t>UPDATE Teams2</w:t>
+      </w:r>
+    </w:p>
+    <w:p>
+      <w:pPr>
+        <w:spacing w:after="0"/>
+        <w:jc w:val="both"/>
+        <w:rPr>
+          <w:lang w:val="en-US"/>
+        </w:rPr>
+      </w:pPr>
+      <w:r>
+        <w:rPr>
+          <w:lang w:val="en-US"/>
+        </w:rPr>
+        <w:t xml:space="preserve">SET </w:t>
+      </w:r>
+      <w:proofErr w:type="spellStart"/>
+      <w:r>
+        <w:rPr>
+          <w:lang w:val="en-US"/>
+        </w:rPr>
+        <w:t>main_sponsor</w:t>
+      </w:r>
+      <w:proofErr w:type="spellEnd"/>
+      <w:r>
+        <w:rPr>
+          <w:lang w:val="en-US"/>
+        </w:rPr>
+        <w:t>='Aramco'</w:t>
+      </w:r>
+    </w:p>
+    <w:p>
+      <w:pPr>
+        <w:spacing w:after="0"/>
+        <w:jc w:val="both"/>
+        <w:rPr>
+          <w:lang w:val="en-US"/>
+        </w:rPr>
+      </w:pPr>
+      <w:r>
+        <w:rPr>
+          <w:lang w:val="en-US"/>
+        </w:rPr>
+        <w:t xml:space="preserve">WHERE </w:t>
+      </w:r>
+      <w:proofErr w:type="spellStart"/>
+      <w:r>
+        <w:rPr>
+          <w:lang w:val="en-US"/>
+        </w:rPr>
+        <w:t>main_sponsor</w:t>
+      </w:r>
+      <w:proofErr w:type="spellEnd"/>
+      <w:r>
+        <w:rPr>
+          <w:lang w:val="en-US"/>
+        </w:rPr>
+        <w:t xml:space="preserve">='Cognizant' </w:t>
+      </w:r>
+    </w:p>
+    <w:p>
+      <w:pPr>
+        <w:spacing w:after="0"/>
+        <w:jc w:val="both"/>
+        <w:rPr>
+          <w:lang w:val="en-US"/>
+        </w:rPr>
+      </w:pPr>
+    </w:p>
+    <w:p>
+      <w:pPr>
+        <w:spacing w:after="0"/>
+        <w:jc w:val="both"/>
+        <w:rPr>
+          <w:lang w:val="en-US"/>
+        </w:rPr>
+      </w:pPr>
+      <w:r>
+        <w:rPr>
+          <w:lang w:val="en-US"/>
+        </w:rPr>
+        <w:t>UPDATE Teams2</w:t>
+      </w:r>
+    </w:p>
+    <w:p>
+      <w:pPr>
+        <w:spacing w:after="0"/>
+        <w:jc w:val="both"/>
+        <w:rPr>
+          <w:lang w:val="en-US"/>
+        </w:rPr>
+      </w:pPr>
+      <w:r>
+        <w:rPr>
+          <w:lang w:val="en-US"/>
+        </w:rPr>
+        <w:t xml:space="preserve">SET </w:t>
+      </w:r>
+      <w:proofErr w:type="spellStart"/>
+      <w:r>
+        <w:rPr>
+          <w:lang w:val="en-US"/>
+        </w:rPr>
+        <w:t>director_name</w:t>
+      </w:r>
+      <w:proofErr w:type="spellEnd"/>
+      <w:r>
+        <w:rPr>
+          <w:lang w:val="en-US"/>
+        </w:rPr>
+        <w:t>='Andrea Stella'</w:t>
+      </w:r>
+    </w:p>
+    <w:p>
+      <w:pPr>
+        <w:spacing w:after="0"/>
+        <w:jc w:val="both"/>
+        <w:rPr>
+          <w:lang w:val="en-US"/>
+        </w:rPr>
+      </w:pPr>
+      <w:r>
+        <w:rPr>
+          <w:lang w:val="en-US"/>
+        </w:rPr>
+        <w:t xml:space="preserve">WHERE </w:t>
+      </w:r>
+      <w:proofErr w:type="spellStart"/>
+      <w:r>
+        <w:rPr>
+          <w:lang w:val="en-US"/>
+        </w:rPr>
+        <w:t>director_name</w:t>
+      </w:r>
+      <w:proofErr w:type="spellEnd"/>
+      <w:r>
+        <w:rPr>
+          <w:lang w:val="en-US"/>
+        </w:rPr>
+        <w:t>='Andreas Seidl'</w:t>
+      </w:r>
+    </w:p>
+    <w:p>
+      <w:pPr>
+        <w:spacing w:after="0"/>
+        <w:jc w:val="both"/>
+        <w:rPr>
+          <w:lang w:val="en-US"/>
+        </w:rPr>
+      </w:pPr>
+    </w:p>
+    <w:p>
+      <w:pPr>
+        <w:spacing w:after="0"/>
+        <w:jc w:val="both"/>
+        <w:rPr>
+          <w:lang w:val="en-US"/>
+        </w:rPr>
+      </w:pPr>
+      <w:r>
+        <w:rPr>
+          <w:lang w:val="en-US"/>
+        </w:rPr>
+        <w:t>UPDATE Teams2</w:t>
+      </w:r>
+    </w:p>
+    <w:p>
+      <w:pPr>
+        <w:spacing w:after="0"/>
+        <w:jc w:val="both"/>
+        <w:rPr>
+          <w:lang w:val="en-US"/>
+        </w:rPr>
+      </w:pPr>
+      <w:r>
+        <w:rPr>
+          <w:lang w:val="en-US"/>
+        </w:rPr>
+        <w:t xml:space="preserve">SET </w:t>
+      </w:r>
+      <w:proofErr w:type="spellStart"/>
+      <w:r>
+        <w:rPr>
+          <w:lang w:val="en-US"/>
+        </w:rPr>
+        <w:t>director_name</w:t>
+      </w:r>
+      <w:proofErr w:type="spellEnd"/>
+      <w:r>
+        <w:rPr>
+          <w:lang w:val="en-US"/>
+        </w:rPr>
+        <w:t>='Dr Marco'</w:t>
+      </w:r>
+    </w:p>
+    <w:p>
+      <w:pPr>
+        <w:spacing w:after="0"/>
+        <w:jc w:val="both"/>
+        <w:rPr>
+          <w:lang w:val="en-US"/>
+        </w:rPr>
+      </w:pPr>
+      <w:r>
+        <w:t xml:space="preserve">WHERE </w:t>
+      </w:r>
+      <w:proofErr w:type="spellStart"/>
+      <w:r>
+        <w:t>director_name</w:t>
+      </w:r>
+      <w:proofErr w:type="spellEnd"/>
+      <w:r>
+        <w:t xml:space="preserve">='Christian </w:t>
+      </w:r>
+      <w:proofErr w:type="spellStart"/>
+      <w:r>
+        <w:t>Horner</w:t>
+      </w:r>
+      <w:proofErr w:type="spellEnd"/>
+      <w:r>
+        <w:t>'</w:t>
+      </w:r>
+    </w:p>
+    <w:p>
+      <w:pPr>
+        <w:spacing w:after="0"/>
+        <w:jc w:val="both"/>
+        <w:rPr>
+          <w:lang w:val="en-US"/>
+        </w:rPr>
+      </w:pPr>
+    </w:p>
+    <w:p>
+      <w:pPr>
+        <w:spacing w:after="0"/>
+        <w:jc w:val="both"/>
+        <w:rPr>
+          <w:lang w:val="en-US"/>
+        </w:rPr>
+      </w:pPr>
+      <w:r>
+        <w:rPr>
+          <w:lang w:val="en-US"/>
+        </w:rPr>
+        <w:t>INSERT INTO Teams2 (</w:t>
+      </w:r>
+      <w:proofErr w:type="spellStart"/>
+      <w:r>
+        <w:rPr>
+          <w:lang w:val="en-US"/>
+        </w:rPr>
+        <w:t>team_name</w:t>
+      </w:r>
+      <w:proofErr w:type="spellEnd"/>
+      <w:r>
+        <w:rPr>
+          <w:lang w:val="en-US"/>
+        </w:rPr>
+        <w:t xml:space="preserve">, </w:t>
+      </w:r>
+      <w:proofErr w:type="spellStart"/>
+      <w:r>
+        <w:rPr>
+          <w:lang w:val="en-US"/>
+        </w:rPr>
+        <w:t>team_code</w:t>
+      </w:r>
+      <w:proofErr w:type="spellEnd"/>
+      <w:r>
+        <w:rPr>
+          <w:lang w:val="en-US"/>
+        </w:rPr>
+        <w:t xml:space="preserve">, </w:t>
+      </w:r>
+      <w:proofErr w:type="spellStart"/>
+      <w:r>
+        <w:rPr>
+          <w:lang w:val="en-US"/>
+        </w:rPr>
+        <w:t>main_sponsor</w:t>
+      </w:r>
+      <w:proofErr w:type="spellEnd"/>
+      <w:r>
+        <w:rPr>
+          <w:lang w:val="en-US"/>
+        </w:rPr>
+        <w:t xml:space="preserve">, </w:t>
+      </w:r>
+      <w:proofErr w:type="spellStart"/>
+      <w:r>
+        <w:rPr>
+          <w:lang w:val="en-US"/>
+        </w:rPr>
+        <w:t>director_name</w:t>
+      </w:r>
+      <w:proofErr w:type="spellEnd"/>
+      <w:r>
+        <w:rPr>
+          <w:lang w:val="en-US"/>
+        </w:rPr>
+        <w:t>)</w:t>
+      </w:r>
+    </w:p>
+    <w:p>
+      <w:pPr>
+        <w:spacing w:after="0"/>
+        <w:jc w:val="both"/>
+        <w:rPr>
+          <w:lang w:val="en-US"/>
+        </w:rPr>
+      </w:pPr>
+      <w:r>
+        <w:rPr>
+          <w:lang w:val="en-US"/>
+        </w:rPr>
+        <w:t>VALUES</w:t>
+      </w:r>
+    </w:p>
+    <w:p>
+      <w:pPr>
+        <w:spacing w:after="0"/>
+        <w:jc w:val="both"/>
+        <w:rPr>
+          <w:lang w:val="en-US"/>
+        </w:rPr>
+      </w:pPr>
+      <w:r>
+        <w:rPr>
+          <w:lang w:val="en-US"/>
+        </w:rPr>
+        <w:t>('Mercedes AMG', 'AMG', 'Petronas', 'Toto Wolff')</w:t>
       </w:r>
     </w:p>
     <w:p>
       <w:pPr>
         <w:spacing w:after="0" w:line="240" w:lineRule="auto"/>
+        <w:rPr>
+          <w:lang w:val="en-US"/>
+        </w:rPr>
       </w:pPr>
     </w:p>
     <w:p>
       <w:pPr>
         <w:spacing w:after="0" w:line="240" w:lineRule="auto"/>
-      </w:pPr>
-    </w:p>
-    <w:p>
-      <w:pPr>
+        <w:rPr>
+          <w:color w:val="FF0000"/>
+          <w:lang w:val="en-US"/>
+        </w:rPr>
+      </w:pPr>
+    </w:p>
+    <w:p>
+      <w:pPr>
+        <w:tabs>
+          <w:tab w:val="left" w:pos="936"/>
+        </w:tabs>
         <w:spacing w:after="0" w:line="240" w:lineRule="auto"/>
-      </w:pPr>
+        <w:rPr>
+          <w:lang w:val="en-US"/>
+        </w:rPr>
+      </w:pPr>
+      <w:r>
+        <w:rPr>
+          <w:lang w:val="en-US"/>
+        </w:rPr>
+        <w:t>MERGE Teams target</w:t>
+      </w:r>
+    </w:p>
+    <w:p>
+      <w:pPr>
+        <w:tabs>
+          <w:tab w:val="left" w:pos="936"/>
+        </w:tabs>
+        <w:spacing w:after="0" w:line="240" w:lineRule="auto"/>
+        <w:rPr>
+          <w:lang w:val="en-US"/>
+        </w:rPr>
+      </w:pPr>
+      <w:r>
+        <w:rPr>
+          <w:lang w:val="en-US"/>
+        </w:rPr>
+        <w:t xml:space="preserve">USING Teams2 source ON </w:t>
+      </w:r>
+      <w:proofErr w:type="spellStart"/>
+      <w:proofErr w:type="gramStart"/>
+      <w:r>
+        <w:rPr>
+          <w:lang w:val="en-US"/>
+        </w:rPr>
+        <w:t>target.team</w:t>
+      </w:r>
+      <w:proofErr w:type="gramEnd"/>
+      <w:r>
+        <w:rPr>
+          <w:lang w:val="en-US"/>
+        </w:rPr>
+        <w:t>_name</w:t>
+      </w:r>
+      <w:proofErr w:type="spellEnd"/>
+      <w:r>
+        <w:rPr>
+          <w:lang w:val="en-US"/>
+        </w:rPr>
+        <w:t>=</w:t>
+      </w:r>
+      <w:proofErr w:type="spellStart"/>
+      <w:r>
+        <w:rPr>
+          <w:lang w:val="en-US"/>
+        </w:rPr>
+        <w:t>source.team_name</w:t>
+      </w:r>
+      <w:proofErr w:type="spellEnd"/>
+    </w:p>
+    <w:p>
+      <w:pPr>
+        <w:tabs>
+          <w:tab w:val="left" w:pos="936"/>
+        </w:tabs>
+        <w:spacing w:after="0" w:line="240" w:lineRule="auto"/>
+        <w:rPr>
+          <w:lang w:val="en-US"/>
+        </w:rPr>
+      </w:pPr>
+    </w:p>
+    <w:p>
+      <w:pPr>
+        <w:tabs>
+          <w:tab w:val="left" w:pos="936"/>
+        </w:tabs>
+        <w:spacing w:after="0" w:line="240" w:lineRule="auto"/>
+        <w:rPr>
+          <w:lang w:val="en-US"/>
+        </w:rPr>
+      </w:pPr>
+      <w:r>
+        <w:rPr>
+          <w:lang w:val="en-US"/>
+        </w:rPr>
+        <w:t>WHEN MATCHED AND (</w:t>
+      </w:r>
+      <w:proofErr w:type="spellStart"/>
+      <w:proofErr w:type="gramStart"/>
+      <w:r>
+        <w:rPr>
+          <w:lang w:val="en-US"/>
+        </w:rPr>
+        <w:t>target.main</w:t>
+      </w:r>
+      <w:proofErr w:type="gramEnd"/>
+      <w:r>
+        <w:rPr>
+          <w:lang w:val="en-US"/>
+        </w:rPr>
+        <w:t>_sponsor</w:t>
+      </w:r>
+      <w:proofErr w:type="spellEnd"/>
+      <w:r>
+        <w:rPr>
+          <w:lang w:val="en-US"/>
+        </w:rPr>
+        <w:t xml:space="preserve"> !=</w:t>
+      </w:r>
+      <w:proofErr w:type="spellStart"/>
+      <w:r>
+        <w:rPr>
+          <w:lang w:val="en-US"/>
+        </w:rPr>
+        <w:t>source.main_sponsor</w:t>
+      </w:r>
+      <w:proofErr w:type="spellEnd"/>
+      <w:r>
+        <w:rPr>
+          <w:lang w:val="en-US"/>
+        </w:rPr>
+        <w:t xml:space="preserve"> OR </w:t>
+      </w:r>
+      <w:proofErr w:type="spellStart"/>
+      <w:r>
+        <w:rPr>
+          <w:lang w:val="en-US"/>
+        </w:rPr>
+        <w:t>target.director_name</w:t>
+      </w:r>
+      <w:proofErr w:type="spellEnd"/>
+      <w:r>
+        <w:rPr>
+          <w:lang w:val="en-US"/>
+        </w:rPr>
+        <w:t xml:space="preserve"> !=</w:t>
+      </w:r>
+      <w:proofErr w:type="spellStart"/>
+      <w:r>
+        <w:rPr>
+          <w:lang w:val="en-US"/>
+        </w:rPr>
+        <w:t>source.director_name</w:t>
+      </w:r>
+      <w:proofErr w:type="spellEnd"/>
+      <w:r>
+        <w:rPr>
+          <w:lang w:val="en-US"/>
+        </w:rPr>
+        <w:t>)</w:t>
+      </w:r>
+    </w:p>
+    <w:p>
+      <w:pPr>
+        <w:tabs>
+          <w:tab w:val="left" w:pos="936"/>
+        </w:tabs>
+        <w:spacing w:after="0" w:line="240" w:lineRule="auto"/>
+        <w:rPr>
+          <w:lang w:val="en-US"/>
+        </w:rPr>
+      </w:pPr>
+      <w:r>
+        <w:rPr>
+          <w:lang w:val="en-US"/>
+        </w:rPr>
+        <w:tab/>
+        <w:t xml:space="preserve">THEN UPDATE SET </w:t>
+      </w:r>
+      <w:proofErr w:type="spellStart"/>
+      <w:proofErr w:type="gramStart"/>
+      <w:r>
+        <w:rPr>
+          <w:lang w:val="en-US"/>
+        </w:rPr>
+        <w:t>target.main</w:t>
+      </w:r>
+      <w:proofErr w:type="gramEnd"/>
+      <w:r>
+        <w:rPr>
+          <w:lang w:val="en-US"/>
+        </w:rPr>
+        <w:t>_sponsor</w:t>
+      </w:r>
+      <w:proofErr w:type="spellEnd"/>
+      <w:r>
+        <w:rPr>
+          <w:lang w:val="en-US"/>
+        </w:rPr>
+        <w:t xml:space="preserve"> =</w:t>
+      </w:r>
+      <w:proofErr w:type="spellStart"/>
+      <w:r>
+        <w:rPr>
+          <w:lang w:val="en-US"/>
+        </w:rPr>
+        <w:t>source.main_sponsor</w:t>
+      </w:r>
+      <w:proofErr w:type="spellEnd"/>
+      <w:r>
+        <w:rPr>
+          <w:lang w:val="en-US"/>
+        </w:rPr>
+        <w:t>,</w:t>
+      </w:r>
+    </w:p>
+    <w:p>
+      <w:pPr>
+        <w:tabs>
+          <w:tab w:val="left" w:pos="936"/>
+        </w:tabs>
+        <w:spacing w:after="0" w:line="240" w:lineRule="auto"/>
+        <w:rPr>
+          <w:lang w:val="en-US"/>
+        </w:rPr>
+      </w:pPr>
+      <w:r>
+        <w:rPr>
+          <w:lang w:val="en-US"/>
+        </w:rPr>
+        <w:tab/>
+      </w:r>
+      <w:r>
+        <w:rPr>
+          <w:lang w:val="en-US"/>
+        </w:rPr>
+        <w:tab/>
+      </w:r>
+      <w:r>
+        <w:rPr>
+          <w:lang w:val="en-US"/>
+        </w:rPr>
+        <w:tab/>
+      </w:r>
+      <w:r>
+        <w:rPr>
+          <w:lang w:val="en-US"/>
+        </w:rPr>
+        <w:tab/>
+      </w:r>
+      <w:r>
+        <w:rPr>
+          <w:lang w:val="en-US"/>
+        </w:rPr>
+        <w:tab/>
+      </w:r>
+      <w:proofErr w:type="spellStart"/>
+      <w:proofErr w:type="gramStart"/>
+      <w:r>
+        <w:rPr>
+          <w:lang w:val="en-US"/>
+        </w:rPr>
+        <w:t>target.director</w:t>
+      </w:r>
+      <w:proofErr w:type="gramEnd"/>
+      <w:r>
+        <w:rPr>
+          <w:lang w:val="en-US"/>
+        </w:rPr>
+        <w:t>_name</w:t>
+      </w:r>
+      <w:proofErr w:type="spellEnd"/>
+      <w:r>
+        <w:rPr>
+          <w:lang w:val="en-US"/>
+        </w:rPr>
+        <w:t xml:space="preserve"> =</w:t>
+      </w:r>
+      <w:proofErr w:type="spellStart"/>
+      <w:r>
+        <w:rPr>
+          <w:lang w:val="en-US"/>
+        </w:rPr>
+        <w:t>source.director_name</w:t>
+      </w:r>
+      <w:proofErr w:type="spellEnd"/>
+    </w:p>
+    <w:p>
+      <w:pPr>
+        <w:tabs>
+          <w:tab w:val="left" w:pos="936"/>
+        </w:tabs>
+        <w:spacing w:after="0" w:line="240" w:lineRule="auto"/>
+        <w:rPr>
+          <w:lang w:val="en-US"/>
+        </w:rPr>
+      </w:pPr>
+      <w:r>
+        <w:rPr>
+          <w:lang w:val="en-US"/>
+        </w:rPr>
+        <w:t>WHEN NOT MATCHED BY TARGET</w:t>
+      </w:r>
+    </w:p>
+    <w:p>
+      <w:pPr>
+        <w:tabs>
+          <w:tab w:val="left" w:pos="936"/>
+        </w:tabs>
+        <w:spacing w:after="0" w:line="240" w:lineRule="auto"/>
+        <w:rPr>
+          <w:lang w:val="en-US"/>
+        </w:rPr>
+      </w:pPr>
+      <w:r>
+        <w:rPr>
+          <w:lang w:val="en-US"/>
+        </w:rPr>
+        <w:tab/>
+        <w:t>THEN INSERT (</w:t>
+      </w:r>
+      <w:proofErr w:type="spellStart"/>
+      <w:r>
+        <w:rPr>
+          <w:lang w:val="en-US"/>
+        </w:rPr>
+        <w:t>team_name</w:t>
+      </w:r>
+      <w:proofErr w:type="spellEnd"/>
+      <w:r>
+        <w:rPr>
+          <w:lang w:val="en-US"/>
+        </w:rPr>
+        <w:t xml:space="preserve">, </w:t>
+      </w:r>
+      <w:proofErr w:type="spellStart"/>
+      <w:r>
+        <w:rPr>
+          <w:lang w:val="en-US"/>
+        </w:rPr>
+        <w:t>team_code</w:t>
+      </w:r>
+      <w:proofErr w:type="spellEnd"/>
+      <w:r>
+        <w:rPr>
+          <w:lang w:val="en-US"/>
+        </w:rPr>
+        <w:t xml:space="preserve">, </w:t>
+      </w:r>
+      <w:proofErr w:type="spellStart"/>
+      <w:r>
+        <w:rPr>
+          <w:lang w:val="en-US"/>
+        </w:rPr>
+        <w:t>main_sponsor</w:t>
+      </w:r>
+      <w:proofErr w:type="spellEnd"/>
+      <w:r>
+        <w:rPr>
+          <w:lang w:val="en-US"/>
+        </w:rPr>
+        <w:t xml:space="preserve">, </w:t>
+      </w:r>
+      <w:proofErr w:type="spellStart"/>
+      <w:r>
+        <w:rPr>
+          <w:lang w:val="en-US"/>
+        </w:rPr>
+        <w:t>director_name</w:t>
+      </w:r>
+      <w:proofErr w:type="spellEnd"/>
+      <w:r>
+        <w:rPr>
+          <w:lang w:val="en-US"/>
+        </w:rPr>
+        <w:t>)</w:t>
+      </w:r>
+    </w:p>
+    <w:p>
+      <w:pPr>
+        <w:tabs>
+          <w:tab w:val="left" w:pos="936"/>
+        </w:tabs>
+        <w:spacing w:after="0" w:line="240" w:lineRule="auto"/>
+        <w:rPr>
+          <w:lang w:val="en-US"/>
+        </w:rPr>
+      </w:pPr>
+      <w:r>
+        <w:rPr>
+          <w:lang w:val="en-US"/>
+        </w:rPr>
+        <w:tab/>
+        <w:t>VALUES (</w:t>
+      </w:r>
+      <w:proofErr w:type="spellStart"/>
+      <w:proofErr w:type="gramStart"/>
+      <w:r>
+        <w:rPr>
+          <w:lang w:val="en-US"/>
+        </w:rPr>
+        <w:t>source.team</w:t>
+      </w:r>
+      <w:proofErr w:type="gramEnd"/>
+      <w:r>
+        <w:rPr>
+          <w:lang w:val="en-US"/>
+        </w:rPr>
+        <w:t>_name</w:t>
+      </w:r>
+      <w:proofErr w:type="spellEnd"/>
+      <w:r>
+        <w:rPr>
+          <w:lang w:val="en-US"/>
+        </w:rPr>
+        <w:t xml:space="preserve">, </w:t>
+      </w:r>
+      <w:proofErr w:type="spellStart"/>
+      <w:r>
+        <w:rPr>
+          <w:lang w:val="en-US"/>
+        </w:rPr>
+        <w:t>source.team_code</w:t>
+      </w:r>
+      <w:proofErr w:type="spellEnd"/>
+      <w:r>
+        <w:rPr>
+          <w:lang w:val="en-US"/>
+        </w:rPr>
+        <w:t xml:space="preserve">, </w:t>
+      </w:r>
+      <w:proofErr w:type="spellStart"/>
+      <w:r>
+        <w:rPr>
+          <w:lang w:val="en-US"/>
+        </w:rPr>
+        <w:t>source.main_sponsor,source.director_name</w:t>
+      </w:r>
+      <w:proofErr w:type="spellEnd"/>
+      <w:r>
+        <w:rPr>
+          <w:lang w:val="en-US"/>
+        </w:rPr>
+        <w:t>)</w:t>
+      </w:r>
+    </w:p>
+    <w:p>
+      <w:pPr>
+        <w:tabs>
+          <w:tab w:val="left" w:pos="936"/>
+        </w:tabs>
+        <w:spacing w:after="0" w:line="240" w:lineRule="auto"/>
+        <w:rPr>
+          <w:lang w:val="en-US"/>
+        </w:rPr>
+      </w:pPr>
+      <w:r>
+        <w:rPr>
+          <w:lang w:val="en-US"/>
+        </w:rPr>
+        <w:t>WHEN NOT MATCHED BY SOURCE</w:t>
+      </w:r>
+    </w:p>
+    <w:p>
+      <w:pPr>
+        <w:tabs>
+          <w:tab w:val="left" w:pos="936"/>
+        </w:tabs>
+        <w:spacing w:after="0" w:line="240" w:lineRule="auto"/>
+        <w:rPr>
+          <w:lang w:val="en-US"/>
+        </w:rPr>
+      </w:pPr>
+      <w:r>
+        <w:rPr>
+          <w:lang w:val="en-US"/>
+        </w:rPr>
+        <w:tab/>
+        <w:t>THEN DELETE</w:t>
+      </w:r>
+    </w:p>
+    <w:p>
+      <w:pPr>
+        <w:tabs>
+          <w:tab w:val="left" w:pos="936"/>
+        </w:tabs>
+        <w:spacing w:after="0" w:line="240" w:lineRule="auto"/>
+        <w:rPr>
+          <w:lang w:val="en-US"/>
+        </w:rPr>
+      </w:pPr>
+      <w:r>
+        <w:rPr>
+          <w:lang w:val="en-US"/>
+        </w:rPr>
+        <w:tab/>
+      </w:r>
+      <w:r>
+        <w:t>;</w:t>
+      </w:r>
+    </w:p>
+    <w:p>
+      <w:pPr>
+        <w:tabs>
+          <w:tab w:val="left" w:pos="936"/>
+        </w:tabs>
+        <w:spacing w:after="0" w:line="240" w:lineRule="auto"/>
+        <w:rPr>
+          <w:lang w:val="en-US"/>
+        </w:rPr>
+      </w:pPr>
+    </w:p>
+    <w:p>
+      <w:pPr>
+        <w:tabs>
+          <w:tab w:val="left" w:pos="936"/>
+        </w:tabs>
+        <w:spacing w:after="0" w:line="240" w:lineRule="auto"/>
+        <w:rPr>
+          <w:lang w:val="en-US"/>
+        </w:rPr>
+      </w:pPr>
+      <w:r>
+        <w:rPr>
+          <w:lang w:val="en-US"/>
+        </w:rPr>
+        <w:lastRenderedPageBreak/>
+        <w:drawing>
+          <wp:inline distT="0" distB="0" distL="0" distR="0" wp14:anchorId="66041986" wp14:editId="08DB318B">
+            <wp:extent cx="5940425" cy="1844040"/>
+            <wp:effectExtent l="0" t="0" r="3175" b="3810"/>
+            <wp:docPr id="1324120229" name="Рисунок 1"/>
+            <wp:cNvGraphicFramePr>
+              <a:graphicFrameLocks xmlns:a="http://schemas.openxmlformats.org/drawingml/2006/main" noChangeAspect="1"/>
+            </wp:cNvGraphicFramePr>
+            <a:graphic xmlns:a="http://schemas.openxmlformats.org/drawingml/2006/main">
+              <a:graphicData uri="http://schemas.openxmlformats.org/drawingml/2006/picture">
+                <pic:pic xmlns:pic="http://schemas.openxmlformats.org/drawingml/2006/picture">
+                  <pic:nvPicPr>
+                    <pic:cNvPr id="1324120229" name=""/>
+                    <pic:cNvPicPr/>
+                  </pic:nvPicPr>
+                  <pic:blipFill>
+                    <a:blip r:embed="rId4"/>
+                    <a:stretch>
+                      <a:fillRect/>
+                    </a:stretch>
+                  </pic:blipFill>
+                  <pic:spPr>
+                    <a:xfrm>
+                      <a:off x="0" y="0"/>
+                      <a:ext cx="5940425" cy="1844040"/>
+                    </a:xfrm>
+                    <a:prstGeom prst="rect">
+                      <a:avLst/>
+                    </a:prstGeom>
+                  </pic:spPr>
+                </pic:pic>
+              </a:graphicData>
+            </a:graphic>
+          </wp:inline>
+        </w:drawing>
+      </w:r>
     </w:p>
     <w:sectPr>
       <w:pgSz w:w="11906" w:h="16838"/>
@@ -764,7 +1882,6 @@
   <w:style w:type="character" w:default="1" w:styleId="a0">
     <w:name w:val="Default Paragraph Font"/>
     <w:uiPriority w:val="1"/>
-    <w:semiHidden/>
     <w:unhideWhenUsed/>
   </w:style>
   <w:style w:type="table" w:default="1" w:styleId="a1">

</xml_diff>